<commit_message>
fix: make some minor changes in Report
</commit_message>
<xml_diff>
--- a/Report/22SW052, 22SW083 MAD CEP.docx
+++ b/Report/22SW052, 22SW083 MAD CEP.docx
@@ -700,18 +700,11 @@
     </w:p>
     <w:p>
       <w:pPr>
-        <w:pStyle w:val="BodyText"/>
+        <w:pStyle w:val="Heading3"/>
         <w:bidi w:val="0"/>
         <w:jc w:val="start"/>
         <w:rPr/>
       </w:pPr>
-      <w:r>
-        <w:rPr>
-          <w:rStyle w:val="Emphasis"/>
-          <w:rFonts w:ascii="Times New Roman" w:hAnsi="Times New Roman"/>
-        </w:rPr>
-        <w:t>(Screenshots to be added manually later)</w:t>
-      </w:r>
       <w:r>
         <w:rPr>
           <w:rFonts w:ascii="Times New Roman" w:hAnsi="Times New Roman"/>
@@ -2186,8 +2179,8 @@
       </w:tblPr>
       <w:tblGrid>
         <w:gridCol w:w="2055"/>
-        <w:gridCol w:w="1870"/>
-        <w:gridCol w:w="5979"/>
+        <w:gridCol w:w="1869"/>
+        <w:gridCol w:w="5980"/>
       </w:tblGrid>
       <w:tr>
         <w:trPr>
@@ -2217,7 +2210,7 @@
         </w:tc>
         <w:tc>
           <w:tcPr>
-            <w:tcW w:w="1870" w:type="dxa"/>
+            <w:tcW w:w="1869" w:type="dxa"/>
             <w:tcBorders/>
             <w:vAlign w:val="center"/>
           </w:tcPr>
@@ -2239,7 +2232,7 @@
         </w:tc>
         <w:tc>
           <w:tcPr>
-            <w:tcW w:w="5979" w:type="dxa"/>
+            <w:tcW w:w="5980" w:type="dxa"/>
             <w:tcBorders/>
             <w:vAlign w:val="center"/>
           </w:tcPr>
@@ -2288,7 +2281,7 @@
         </w:tc>
         <w:tc>
           <w:tcPr>
-            <w:tcW w:w="1870" w:type="dxa"/>
+            <w:tcW w:w="1869" w:type="dxa"/>
             <w:tcBorders/>
             <w:vAlign w:val="center"/>
           </w:tcPr>
@@ -2311,7 +2304,7 @@
         </w:tc>
         <w:tc>
           <w:tcPr>
-            <w:tcW w:w="5979" w:type="dxa"/>
+            <w:tcW w:w="5980" w:type="dxa"/>
             <w:tcBorders/>
             <w:vAlign w:val="center"/>
           </w:tcPr>
@@ -2374,7 +2367,7 @@
         </w:tc>
         <w:tc>
           <w:tcPr>
-            <w:tcW w:w="1870" w:type="dxa"/>
+            <w:tcW w:w="1869" w:type="dxa"/>
             <w:tcBorders/>
             <w:vAlign w:val="center"/>
           </w:tcPr>
@@ -2397,7 +2390,7 @@
         </w:tc>
         <w:tc>
           <w:tcPr>
-            <w:tcW w:w="5979" w:type="dxa"/>
+            <w:tcW w:w="5980" w:type="dxa"/>
             <w:tcBorders/>
             <w:vAlign w:val="center"/>
           </w:tcPr>
@@ -2447,7 +2440,7 @@
         </w:tc>
         <w:tc>
           <w:tcPr>
-            <w:tcW w:w="1870" w:type="dxa"/>
+            <w:tcW w:w="1869" w:type="dxa"/>
             <w:tcBorders/>
             <w:vAlign w:val="center"/>
           </w:tcPr>
@@ -2470,7 +2463,7 @@
         </w:tc>
         <w:tc>
           <w:tcPr>
-            <w:tcW w:w="5979" w:type="dxa"/>
+            <w:tcW w:w="5980" w:type="dxa"/>
             <w:tcBorders/>
             <w:vAlign w:val="center"/>
           </w:tcPr>
@@ -2558,8 +2551,8 @@
       </w:tblPr>
       <w:tblGrid>
         <w:gridCol w:w="1745"/>
-        <w:gridCol w:w="2927"/>
-        <w:gridCol w:w="5300"/>
+        <w:gridCol w:w="2926"/>
+        <w:gridCol w:w="5301"/>
       </w:tblGrid>
       <w:tr>
         <w:trPr>
@@ -2592,7 +2585,7 @@
         </w:tc>
         <w:tc>
           <w:tcPr>
-            <w:tcW w:w="2927" w:type="dxa"/>
+            <w:tcW w:w="2926" w:type="dxa"/>
             <w:tcBorders/>
             <w:vAlign w:val="center"/>
           </w:tcPr>
@@ -2617,7 +2610,7 @@
         </w:tc>
         <w:tc>
           <w:tcPr>
-            <w:tcW w:w="5300" w:type="dxa"/>
+            <w:tcW w:w="5301" w:type="dxa"/>
             <w:tcBorders/>
             <w:vAlign w:val="center"/>
           </w:tcPr>
@@ -2669,7 +2662,7 @@
         </w:tc>
         <w:tc>
           <w:tcPr>
-            <w:tcW w:w="2927" w:type="dxa"/>
+            <w:tcW w:w="2926" w:type="dxa"/>
             <w:tcBorders/>
             <w:vAlign w:val="center"/>
           </w:tcPr>
@@ -2705,7 +2698,7 @@
         </w:tc>
         <w:tc>
           <w:tcPr>
-            <w:tcW w:w="5300" w:type="dxa"/>
+            <w:tcW w:w="5301" w:type="dxa"/>
             <w:tcBorders/>
             <w:vAlign w:val="center"/>
           </w:tcPr>
@@ -2768,7 +2761,7 @@
         </w:tc>
         <w:tc>
           <w:tcPr>
-            <w:tcW w:w="2927" w:type="dxa"/>
+            <w:tcW w:w="2926" w:type="dxa"/>
             <w:tcBorders/>
             <w:vAlign w:val="center"/>
           </w:tcPr>
@@ -2791,7 +2784,7 @@
         </w:tc>
         <w:tc>
           <w:tcPr>
-            <w:tcW w:w="5300" w:type="dxa"/>
+            <w:tcW w:w="5301" w:type="dxa"/>
             <w:tcBorders/>
             <w:vAlign w:val="center"/>
           </w:tcPr>
@@ -2841,7 +2834,7 @@
         </w:tc>
         <w:tc>
           <w:tcPr>
-            <w:tcW w:w="2927" w:type="dxa"/>
+            <w:tcW w:w="2926" w:type="dxa"/>
             <w:tcBorders/>
             <w:vAlign w:val="center"/>
           </w:tcPr>
@@ -2864,7 +2857,7 @@
         </w:tc>
         <w:tc>
           <w:tcPr>
-            <w:tcW w:w="5300" w:type="dxa"/>
+            <w:tcW w:w="5301" w:type="dxa"/>
             <w:tcBorders/>
             <w:vAlign w:val="center"/>
           </w:tcPr>
@@ -2927,7 +2920,7 @@
         </w:tc>
         <w:tc>
           <w:tcPr>
-            <w:tcW w:w="2927" w:type="dxa"/>
+            <w:tcW w:w="2926" w:type="dxa"/>
             <w:tcBorders/>
             <w:vAlign w:val="center"/>
           </w:tcPr>
@@ -2950,7 +2943,7 @@
         </w:tc>
         <w:tc>
           <w:tcPr>
-            <w:tcW w:w="5300" w:type="dxa"/>
+            <w:tcW w:w="5301" w:type="dxa"/>
             <w:tcBorders/>
             <w:vAlign w:val="center"/>
           </w:tcPr>
@@ -3013,7 +3006,7 @@
         </w:tc>
         <w:tc>
           <w:tcPr>
-            <w:tcW w:w="2927" w:type="dxa"/>
+            <w:tcW w:w="2926" w:type="dxa"/>
             <w:tcBorders/>
             <w:vAlign w:val="center"/>
           </w:tcPr>
@@ -3036,7 +3029,7 @@
         </w:tc>
         <w:tc>
           <w:tcPr>
-            <w:tcW w:w="5300" w:type="dxa"/>
+            <w:tcW w:w="5301" w:type="dxa"/>
             <w:tcBorders/>
             <w:vAlign w:val="center"/>
           </w:tcPr>
@@ -3099,7 +3092,7 @@
         </w:tc>
         <w:tc>
           <w:tcPr>
-            <w:tcW w:w="2927" w:type="dxa"/>
+            <w:tcW w:w="2926" w:type="dxa"/>
             <w:tcBorders/>
             <w:vAlign w:val="center"/>
           </w:tcPr>
@@ -3122,7 +3115,7 @@
         </w:tc>
         <w:tc>
           <w:tcPr>
-            <w:tcW w:w="5300" w:type="dxa"/>
+            <w:tcW w:w="5301" w:type="dxa"/>
             <w:tcBorders/>
             <w:vAlign w:val="center"/>
           </w:tcPr>
@@ -3185,7 +3178,7 @@
         </w:tc>
         <w:tc>
           <w:tcPr>
-            <w:tcW w:w="2927" w:type="dxa"/>
+            <w:tcW w:w="2926" w:type="dxa"/>
             <w:tcBorders/>
             <w:vAlign w:val="center"/>
           </w:tcPr>
@@ -3208,7 +3201,7 @@
         </w:tc>
         <w:tc>
           <w:tcPr>
-            <w:tcW w:w="5300" w:type="dxa"/>
+            <w:tcW w:w="5301" w:type="dxa"/>
             <w:tcBorders/>
             <w:vAlign w:val="center"/>
           </w:tcPr>
@@ -3273,6 +3266,19 @@
         <w:rPr>
           <w:rFonts w:ascii="Times New Roman" w:hAnsi="Times New Roman"/>
         </w:rPr>
+      </w:r>
+    </w:p>
+    <w:p>
+      <w:pPr>
+        <w:pStyle w:val="BodyText"/>
+        <w:bidi w:val="0"/>
+        <w:jc w:val="start"/>
+        <w:rPr>
+          <w:rFonts w:ascii="Times New Roman" w:hAnsi="Times New Roman"/>
+        </w:rPr>
+      </w:pPr>
+      <w:r>
+        <w:rPr/>
       </w:r>
     </w:p>
     <w:p>

</xml_diff>